<commit_message>
Guia de TPN2 modificada
</commit_message>
<xml_diff>
--- a/Guia_TPN2.docx
+++ b/Guia_TPN2.docx
@@ -227,8 +227,10 @@
                                 <w:sz w:val="32"/>
                                 <w:szCs w:val="32"/>
                               </w:rPr>
-                              <w:t>Versión: 0.0</w:t>
+                              <w:t>Versión: 0.1</w:t>
                             </w:r>
+                            <w:bookmarkStart w:id="0" w:name="_GoBack"/>
+                            <w:bookmarkEnd w:id="0"/>
                           </w:p>
                         </w:txbxContent>
                       </wps:txbx>
@@ -353,8 +355,10 @@
                           <w:sz w:val="32"/>
                           <w:szCs w:val="32"/>
                         </w:rPr>
-                        <w:t>Versión: 0.0</w:t>
+                        <w:t>Versión: 0.1</w:t>
                       </w:r>
+                      <w:bookmarkStart w:id="1" w:name="_GoBack"/>
+                      <w:bookmarkEnd w:id="1"/>
                     </w:p>
                   </w:txbxContent>
                 </v:textbox>
@@ -942,8 +946,8 @@
           <w:rFonts w:eastAsia="Times New Roman"/>
         </w:rPr>
       </w:pPr>
-      <w:bookmarkStart w:id="0" w:name="_heading=h.gjdgxs" w:colFirst="0" w:colLast="0"/>
-      <w:bookmarkEnd w:id="0"/>
+      <w:bookmarkStart w:id="2" w:name="_heading=h.gjdgxs" w:colFirst="0" w:colLast="0"/>
+      <w:bookmarkEnd w:id="2"/>
       <w:r>
         <w:rPr>
           <w:rFonts w:eastAsia="Times New Roman"/>
@@ -1091,13 +1095,8 @@
         </w:numPr>
       </w:pPr>
       <w:r>
-        <w:t xml:space="preserve">Proyecto sin errores ni </w:t>
-      </w:r>
-      <w:proofErr w:type="spellStart"/>
-      <w:r>
-        <w:t>warnings</w:t>
-      </w:r>
-      <w:proofErr w:type="spellEnd"/>
+        <w:t>Proyecto sin errores ni warnings</w:t>
+      </w:r>
     </w:p>
     <w:p>
       <w:pPr>
@@ -1203,8 +1202,6 @@
           <w:noProof/>
         </w:rPr>
       </w:pPr>
-      <w:bookmarkStart w:id="1" w:name="_GoBack"/>
-      <w:bookmarkEnd w:id="1"/>
       <w:r>
         <w:rPr>
           <w:noProof/>
@@ -1275,43 +1272,31 @@
         <w:rPr>
           <w:noProof/>
         </w:rPr>
-        <w:t xml:space="preserve"> Realice un programa que mantenga la temperatura de un resistor cerámico </w:t>
-      </w:r>
-      <w:r>
-        <w:rPr>
-          <w:noProof/>
-        </w:rPr>
-        <w:t xml:space="preserve">método de histéresis </w:t>
-      </w:r>
-      <w:r>
-        <w:rPr>
-          <w:noProof/>
-        </w:rPr>
-        <w:t>en 25</w:t>
-      </w:r>
-      <w:r>
-        <w:rPr>
-          <w:noProof/>
-        </w:rPr>
-        <w:t xml:space="preserve"> +/- </w:t>
-      </w:r>
-      <w:r>
-        <w:rPr>
-          <w:noProof/>
-        </w:rPr>
-        <w:t>5</w:t>
-      </w:r>
-      <w:r>
-        <w:rPr>
-          <w:noProof/>
-        </w:rPr>
-        <w:t xml:space="preserve"> [°C]. </w:t>
-      </w:r>
-      <w:r>
-        <w:rPr>
-          <w:noProof/>
-        </w:rPr>
-        <w:t xml:space="preserve">El calefaccionado debe ser realizado mediante un relay y fuente de corriente continua de 12 [V] así como el sensador mediante un sensor </w:t>
+        <w:t xml:space="preserve"> Realice un programa que mantenga la temperatura de un resistor cerámico método de histéresis en 25 +/- 5 [°C]. El calefaccionado</w:t>
+      </w:r>
+      <w:r>
+        <w:rPr>
+          <w:noProof/>
+        </w:rPr>
+        <w:t xml:space="preserve"> debe ser realizado empleando una fuente de</w:t>
+      </w:r>
+      <w:r>
+        <w:rPr>
+          <w:noProof/>
+        </w:rPr>
+        <w:t xml:space="preserve"> corriente continua de 12 [V] así como el </w:t>
+      </w:r>
+      <w:r>
+        <w:rPr>
+          <w:noProof/>
+        </w:rPr>
+        <w:t>sensado</w:t>
+      </w:r>
+      <w:r>
+        <w:rPr>
+          <w:noProof/>
+        </w:rPr>
+        <w:t xml:space="preserve"> mediante un sensor </w:t>
       </w:r>
       <w:r>
         <w:rPr>
@@ -1328,7 +1313,6 @@
     </w:p>
     <w:p>
       <w:pPr>
-        <w:pStyle w:val="Prrafodelista"/>
         <w:rPr>
           <w:noProof/>
         </w:rPr>
@@ -1342,28 +1326,51 @@
           <w:numId w:val="6"/>
         </w:numPr>
         <w:rPr>
-          <w:noProof/>
-        </w:rPr>
-      </w:pPr>
-      <w:r>
-        <w:rPr>
           <w:b/>
           <w:noProof/>
         </w:rPr>
+      </w:pPr>
+      <w:r>
+        <w:rPr>
+          <w:b/>
+          <w:noProof/>
+        </w:rPr>
         <w:lastRenderedPageBreak/>
-        <w:t xml:space="preserve">[ENTREGA] </w:t>
-      </w:r>
-      <w:r>
-        <w:rPr>
-          <w:noProof/>
-        </w:rPr>
-        <w:t>Realice un programa que permita medir la velocidad de un motor BDC mediante un encoder rotativo incremental y lo comunique a una PC mediante comunicación serial.</w:t>
+        <w:t>[ENTREGAR]</w:t>
+      </w:r>
+      <w:r>
+        <w:rPr>
+          <w:noProof/>
+        </w:rPr>
+        <w:t xml:space="preserve"> Realice un programa que permita medir la humedad hambiente mediante un sensor </w:t>
+      </w:r>
+      <w:r>
+        <w:rPr>
+          <w:b/>
+          <w:noProof/>
+        </w:rPr>
+        <w:t>DHT11</w:t>
+      </w:r>
+      <w:r>
+        <w:rPr>
+          <w:b/>
+          <w:noProof/>
+        </w:rPr>
+        <w:t xml:space="preserve"> </w:t>
+      </w:r>
+      <w:r>
+        <w:rPr>
+          <w:noProof/>
+        </w:rPr>
+        <w:t>y lo muestre en un display LCD de 2x16 controlado por I2C.</w:t>
       </w:r>
     </w:p>
     <w:p>
       <w:pPr>
         <w:pStyle w:val="Prrafodelista"/>
-        <w:rPr>
+        <w:ind w:left="360"/>
+        <w:rPr>
+          <w:b/>
           <w:noProof/>
         </w:rPr>
       </w:pPr>
@@ -1382,16 +1389,9 @@
       </w:pPr>
       <w:r>
         <w:rPr>
-          <w:b/>
-          <w:noProof/>
-        </w:rPr>
-        <w:t>[ENTREGA]</w:t>
-      </w:r>
-      <w:r>
-        <w:rPr>
-          <w:noProof/>
-        </w:rPr>
-        <w:t xml:space="preserve"> Realice un programa que permita ubicar el eje de un motor stepper de 200 pasos en posiciones de 0.</w:t>
+          <w:noProof/>
+        </w:rPr>
+        <w:t>Realice un programa que permita ubicar el eje de un motor stepper de 200 pasos en posiciones de 0.</w:t>
       </w:r>
       <w:r>
         <w:rPr>
@@ -1462,47 +1462,27 @@
           <w:numId w:val="6"/>
         </w:numPr>
         <w:rPr>
+          <w:noProof/>
+        </w:rPr>
+      </w:pPr>
+      <w:r>
+        <w:rPr>
           <w:b/>
           <w:noProof/>
         </w:rPr>
-      </w:pPr>
-      <w:r>
-        <w:rPr>
-          <w:b/>
-          <w:noProof/>
-        </w:rPr>
-        <w:t>[</w:t>
-      </w:r>
-      <w:r>
-        <w:rPr>
-          <w:b/>
-          <w:noProof/>
-        </w:rPr>
-        <w:t>ENTREGA</w:t>
-      </w:r>
-      <w:r>
-        <w:rPr>
-          <w:b/>
-          <w:noProof/>
-        </w:rPr>
-        <w:t>]</w:t>
-      </w:r>
-      <w:r>
-        <w:rPr>
-          <w:noProof/>
-        </w:rPr>
-        <w:t xml:space="preserve"> </w:t>
-      </w:r>
-      <w:r>
-        <w:rPr>
-          <w:noProof/>
-        </w:rPr>
-        <w:t>Realice un programa que implemente el ejercicio 4 mediante RTOS.</w:t>
+        <w:t xml:space="preserve">[ENTREGA] </w:t>
+      </w:r>
+      <w:r>
+        <w:rPr>
+          <w:noProof/>
+        </w:rPr>
+        <w:t>Realice un programa que permita medir la velocidad de un motor BDC mediante un encoder rotativo incremental y lo comunique a una PC mediante comunicación serial.</w:t>
       </w:r>
     </w:p>
     <w:p>
       <w:pPr>
         <w:pStyle w:val="Prrafodelista"/>
+        <w:ind w:left="360"/>
         <w:rPr>
           <w:b/>
           <w:noProof/>
@@ -1523,14 +1503,35 @@
       </w:pPr>
       <w:r>
         <w:rPr>
-          <w:noProof/>
-        </w:rPr>
-        <w:t>Realice un programa que tome datos de un BUS-CAN y los comunique a la PC mediante comunicaicón serial, empleando RTOS.</w:t>
+          <w:b/>
+          <w:noProof/>
+        </w:rPr>
+        <w:t xml:space="preserve">[ENTREGA] </w:t>
+      </w:r>
+      <w:r>
+        <w:rPr>
+          <w:noProof/>
+        </w:rPr>
+        <w:t xml:space="preserve">Realice un programa que controle la velocidad de un motor BDC empleando drivers del tipo </w:t>
+      </w:r>
+      <w:r>
+        <w:rPr>
+          <w:b/>
+          <w:noProof/>
+        </w:rPr>
+        <w:t>LM298</w:t>
+      </w:r>
+      <w:r>
+        <w:rPr>
+          <w:noProof/>
+        </w:rPr>
+        <w:t xml:space="preserve"> y mida su velocidad mediante un encoder incremental rotativo.</w:t>
       </w:r>
     </w:p>
     <w:p>
       <w:pPr>
         <w:pStyle w:val="Prrafodelista"/>
+        <w:ind w:left="360"/>
         <w:rPr>
           <w:b/>
           <w:noProof/>
@@ -1553,21 +1554,18 @@
         <w:rPr>
           <w:noProof/>
         </w:rPr>
-        <w:t xml:space="preserve">Realice un programa que controle la velocidad de un motor BDC empleando drivers del tipo </w:t>
-      </w:r>
-      <w:r>
+        <w:t>Realice un programa que tome datos de un BUS-CAN y los comunique a la PC mediante comunicaicón serial.</w:t>
+      </w:r>
+    </w:p>
+    <w:p>
+      <w:pPr>
+        <w:pStyle w:val="Prrafodelista"/>
+        <w:ind w:left="360"/>
         <w:rPr>
           <w:b/>
           <w:noProof/>
         </w:rPr>
-        <w:t>LM298</w:t>
-      </w:r>
-      <w:r>
-        <w:rPr>
-          <w:noProof/>
-        </w:rPr>
-        <w:t xml:space="preserve"> y mida su velocidad mediante un encoder incremental rotativo.</w:t>
-      </w:r>
+      </w:pPr>
     </w:p>
     <w:sectPr>
       <w:footerReference w:type="default" r:id="rId9"/>

</xml_diff>